<commit_message>
endnote library and paper updates
</commit_message>
<xml_diff>
--- a/Martinez Independent Study Fall 2024.docx
+++ b/Martinez Independent Study Fall 2024.docx
@@ -445,63 +445,15 @@
           <w:sz w:val="24"/>
           <w:szCs w:val="24"/>
         </w:rPr>
-        <w:t xml:space="preserve"> This model explores how the properties of language users and the structure of their social networks can affect the course of language change.</w:t>
-      </w:r>
-      <w:r>
-        <w:rPr>
-          <w:rFonts w:ascii="Times New Roman" w:hAnsi="Times New Roman" w:cs="Times New Roman"/>
-          <w:sz w:val="24"/>
-          <w:szCs w:val="24"/>
-        </w:rPr>
-        <w:t xml:space="preserve"> </w:t>
-      </w:r>
-      <w:r>
-        <w:rPr>
-          <w:rFonts w:ascii="Times New Roman" w:hAnsi="Times New Roman" w:cs="Times New Roman"/>
-          <w:sz w:val="24"/>
-          <w:szCs w:val="24"/>
-        </w:rPr>
-        <w:t xml:space="preserve">The second </w:t>
-      </w:r>
-      <w:r>
-        <w:rPr>
-          <w:rFonts w:ascii="Times New Roman" w:hAnsi="Times New Roman" w:cs="Times New Roman"/>
-          <w:sz w:val="24"/>
-          <w:szCs w:val="24"/>
-        </w:rPr>
-        <w:t>objective</w:t>
-      </w:r>
-      <w:r>
-        <w:rPr>
-          <w:rFonts w:ascii="Times New Roman" w:hAnsi="Times New Roman" w:cs="Times New Roman"/>
-          <w:sz w:val="24"/>
-          <w:szCs w:val="24"/>
-        </w:rPr>
-        <w:t xml:space="preserve"> is to study the effects of scale within </w:t>
-      </w:r>
-      <w:r>
-        <w:rPr>
-          <w:rFonts w:ascii="Times New Roman" w:hAnsi="Times New Roman" w:cs="Times New Roman"/>
-          <w:sz w:val="24"/>
-          <w:szCs w:val="24"/>
-        </w:rPr>
-        <w:t xml:space="preserve">the </w:t>
-      </w:r>
-      <w:r>
-        <w:rPr>
-          <w:rFonts w:ascii="Times New Roman" w:hAnsi="Times New Roman" w:cs="Times New Roman"/>
-          <w:sz w:val="24"/>
-          <w:szCs w:val="24"/>
-        </w:rPr>
-        <w:t>specific agent-based model</w:t>
-      </w:r>
-      <w:r>
-        <w:rPr>
-          <w:rFonts w:ascii="Times New Roman" w:hAnsi="Times New Roman" w:cs="Times New Roman"/>
-          <w:sz w:val="24"/>
-          <w:szCs w:val="24"/>
-        </w:rPr>
-        <w:t xml:space="preserve">. </w:t>
+        <w:t xml:space="preserve"> This model explores how the properties of language users and the structure of their social networks can affect the course of language change. </w:t>
+      </w:r>
+      <w:r>
+        <w:rPr>
+          <w:rFonts w:ascii="Times New Roman" w:hAnsi="Times New Roman" w:cs="Times New Roman"/>
+          <w:sz w:val="24"/>
+          <w:szCs w:val="24"/>
+        </w:rPr>
+        <w:t xml:space="preserve">The second objective is to study the effects of scale within the specific agent-based model. </w:t>
       </w:r>
       <w:r>
         <w:rPr>
@@ -730,6 +682,1123 @@
         </w:rPr>
         <w:t>The student will convene with the instructor at the conclusion of the semester to discuss the learning outcomes and receive recommendations for improving the paper quality.</w:t>
       </w:r>
+    </w:p>
+    <w:p>
+      <w:pPr>
+        <w:pStyle w:val="NoSpacing"/>
+        <w:jc w:val="both"/>
+        <w:rPr>
+          <w:rFonts w:ascii="Times New Roman" w:hAnsi="Times New Roman" w:cs="Times New Roman"/>
+          <w:sz w:val="24"/>
+          <w:szCs w:val="24"/>
+        </w:rPr>
+      </w:pPr>
+    </w:p>
+    <w:p>
+      <w:pPr>
+        <w:rPr>
+          <w:rFonts w:ascii="Times New Roman" w:hAnsi="Times New Roman" w:cs="Times New Roman"/>
+          <w:sz w:val="24"/>
+          <w:szCs w:val="24"/>
+        </w:rPr>
+      </w:pPr>
+      <w:r>
+        <w:rPr>
+          <w:rFonts w:ascii="Times New Roman" w:hAnsi="Times New Roman" w:cs="Times New Roman"/>
+          <w:sz w:val="24"/>
+          <w:szCs w:val="24"/>
+        </w:rPr>
+        <w:br w:type="page"/>
+      </w:r>
+    </w:p>
+    <w:tbl>
+      <w:tblPr>
+        <w:tblStyle w:val="TableGrid"/>
+        <w:tblW w:w="9729" w:type="dxa"/>
+        <w:jc w:val="center"/>
+        <w:tblLook w:val="04A0" w:firstRow="1" w:lastRow="0" w:firstColumn="1" w:lastColumn="0" w:noHBand="0" w:noVBand="1"/>
+      </w:tblPr>
+      <w:tblGrid>
+        <w:gridCol w:w="754"/>
+        <w:gridCol w:w="986"/>
+        <w:gridCol w:w="3939"/>
+        <w:gridCol w:w="4050"/>
+      </w:tblGrid>
+      <w:tr>
+        <w:trPr>
+          <w:trHeight w:val="252"/>
+          <w:jc w:val="center"/>
+        </w:trPr>
+        <w:tc>
+          <w:tcPr>
+            <w:tcW w:w="754" w:type="dxa"/>
+            <w:vAlign w:val="center"/>
+          </w:tcPr>
+          <w:p>
+            <w:pPr>
+              <w:pStyle w:val="NoSpacing"/>
+              <w:jc w:val="center"/>
+              <w:rPr>
+                <w:rFonts w:ascii="Times New Roman" w:hAnsi="Times New Roman" w:cs="Times New Roman"/>
+                <w:b/>
+                <w:bCs/>
+              </w:rPr>
+            </w:pPr>
+            <w:r>
+              <w:rPr>
+                <w:rFonts w:ascii="Times New Roman" w:hAnsi="Times New Roman" w:cs="Times New Roman"/>
+                <w:b/>
+                <w:bCs/>
+              </w:rPr>
+              <w:lastRenderedPageBreak/>
+              <w:t>Week</w:t>
+            </w:r>
+          </w:p>
+        </w:tc>
+        <w:tc>
+          <w:tcPr>
+            <w:tcW w:w="986" w:type="dxa"/>
+            <w:vAlign w:val="center"/>
+          </w:tcPr>
+          <w:p>
+            <w:pPr>
+              <w:pStyle w:val="NoSpacing"/>
+              <w:jc w:val="center"/>
+              <w:rPr>
+                <w:rFonts w:ascii="Times New Roman" w:hAnsi="Times New Roman" w:cs="Times New Roman"/>
+                <w:b/>
+                <w:bCs/>
+              </w:rPr>
+            </w:pPr>
+            <w:r>
+              <w:rPr>
+                <w:rFonts w:ascii="Times New Roman" w:hAnsi="Times New Roman" w:cs="Times New Roman"/>
+                <w:b/>
+                <w:bCs/>
+              </w:rPr>
+              <w:t>Meeting</w:t>
+            </w:r>
+          </w:p>
+        </w:tc>
+        <w:tc>
+          <w:tcPr>
+            <w:tcW w:w="3939" w:type="dxa"/>
+            <w:vAlign w:val="center"/>
+          </w:tcPr>
+          <w:p>
+            <w:pPr>
+              <w:pStyle w:val="NoSpacing"/>
+              <w:rPr>
+                <w:rFonts w:ascii="Times New Roman" w:hAnsi="Times New Roman" w:cs="Times New Roman"/>
+                <w:b/>
+                <w:bCs/>
+              </w:rPr>
+            </w:pPr>
+            <w:r>
+              <w:rPr>
+                <w:rFonts w:ascii="Times New Roman" w:hAnsi="Times New Roman" w:cs="Times New Roman"/>
+                <w:b/>
+                <w:bCs/>
+              </w:rPr>
+              <w:t>Plan</w:t>
+            </w:r>
+          </w:p>
+        </w:tc>
+        <w:tc>
+          <w:tcPr>
+            <w:tcW w:w="4050" w:type="dxa"/>
+            <w:vAlign w:val="center"/>
+          </w:tcPr>
+          <w:p>
+            <w:pPr>
+              <w:pStyle w:val="NoSpacing"/>
+              <w:rPr>
+                <w:rFonts w:ascii="Times New Roman" w:hAnsi="Times New Roman" w:cs="Times New Roman"/>
+                <w:b/>
+                <w:bCs/>
+              </w:rPr>
+            </w:pPr>
+            <w:r>
+              <w:rPr>
+                <w:rFonts w:ascii="Times New Roman" w:hAnsi="Times New Roman" w:cs="Times New Roman"/>
+                <w:b/>
+                <w:bCs/>
+              </w:rPr>
+              <w:t>Progress</w:t>
+            </w:r>
+          </w:p>
+        </w:tc>
+      </w:tr>
+      <w:tr>
+        <w:trPr>
+          <w:trHeight w:val="757"/>
+          <w:jc w:val="center"/>
+        </w:trPr>
+        <w:tc>
+          <w:tcPr>
+            <w:tcW w:w="754" w:type="dxa"/>
+            <w:vAlign w:val="center"/>
+          </w:tcPr>
+          <w:p>
+            <w:pPr>
+              <w:pStyle w:val="NoSpacing"/>
+              <w:jc w:val="center"/>
+              <w:rPr>
+                <w:rFonts w:ascii="Times New Roman" w:hAnsi="Times New Roman" w:cs="Times New Roman"/>
+                <w:strike/>
+              </w:rPr>
+            </w:pPr>
+            <w:r>
+              <w:rPr>
+                <w:rFonts w:ascii="Times New Roman" w:hAnsi="Times New Roman" w:cs="Times New Roman"/>
+                <w:strike/>
+              </w:rPr>
+              <w:t>0-3</w:t>
+            </w:r>
+          </w:p>
+        </w:tc>
+        <w:tc>
+          <w:tcPr>
+            <w:tcW w:w="986" w:type="dxa"/>
+            <w:vAlign w:val="center"/>
+          </w:tcPr>
+          <w:p>
+            <w:pPr>
+              <w:pStyle w:val="NoSpacing"/>
+              <w:jc w:val="center"/>
+              <w:rPr>
+                <w:rFonts w:ascii="Times New Roman" w:hAnsi="Times New Roman" w:cs="Times New Roman"/>
+                <w:strike/>
+              </w:rPr>
+            </w:pPr>
+            <w:r>
+              <w:rPr>
+                <w:rFonts w:ascii="Times New Roman" w:hAnsi="Times New Roman" w:cs="Times New Roman"/>
+                <w:strike/>
+              </w:rPr>
+              <w:t>Sep 20</w:t>
+            </w:r>
+          </w:p>
+        </w:tc>
+        <w:tc>
+          <w:tcPr>
+            <w:tcW w:w="3939" w:type="dxa"/>
+            <w:vAlign w:val="center"/>
+          </w:tcPr>
+          <w:p>
+            <w:pPr>
+              <w:pStyle w:val="NoSpacing"/>
+              <w:numPr>
+                <w:ilvl w:val="0"/>
+                <w:numId w:val="7"/>
+              </w:numPr>
+              <w:rPr>
+                <w:rFonts w:ascii="Times New Roman" w:hAnsi="Times New Roman" w:cs="Times New Roman"/>
+                <w:strike/>
+              </w:rPr>
+            </w:pPr>
+            <w:r>
+              <w:rPr>
+                <w:rFonts w:ascii="Times New Roman" w:hAnsi="Times New Roman" w:cs="Times New Roman"/>
+                <w:strike/>
+              </w:rPr>
+              <w:t>Start looking into NetLogo model</w:t>
+            </w:r>
+          </w:p>
+          <w:p>
+            <w:pPr>
+              <w:pStyle w:val="NoSpacing"/>
+              <w:numPr>
+                <w:ilvl w:val="0"/>
+                <w:numId w:val="7"/>
+              </w:numPr>
+              <w:rPr>
+                <w:rFonts w:ascii="Times New Roman" w:hAnsi="Times New Roman" w:cs="Times New Roman"/>
+                <w:strike/>
+              </w:rPr>
+            </w:pPr>
+            <w:r>
+              <w:rPr>
+                <w:rFonts w:ascii="Times New Roman" w:hAnsi="Times New Roman" w:cs="Times New Roman"/>
+                <w:strike/>
+              </w:rPr>
+              <w:t>Plan for incoming weeks</w:t>
+            </w:r>
+          </w:p>
+          <w:p>
+            <w:pPr>
+              <w:pStyle w:val="NoSpacing"/>
+              <w:numPr>
+                <w:ilvl w:val="0"/>
+                <w:numId w:val="7"/>
+              </w:numPr>
+              <w:rPr>
+                <w:rFonts w:ascii="Times New Roman" w:hAnsi="Times New Roman" w:cs="Times New Roman"/>
+                <w:color w:val="4BACC6" w:themeColor="accent5"/>
+              </w:rPr>
+            </w:pPr>
+            <w:r>
+              <w:rPr>
+                <w:rFonts w:ascii="Times New Roman" w:hAnsi="Times New Roman" w:cs="Times New Roman"/>
+                <w:strike/>
+                <w:color w:val="4BACC6" w:themeColor="accent5"/>
+              </w:rPr>
+              <w:t>Start writing paper</w:t>
+            </w:r>
+          </w:p>
+        </w:tc>
+        <w:tc>
+          <w:tcPr>
+            <w:tcW w:w="4050" w:type="dxa"/>
+            <w:vAlign w:val="center"/>
+          </w:tcPr>
+          <w:p>
+            <w:pPr>
+              <w:pStyle w:val="NoSpacing"/>
+              <w:numPr>
+                <w:ilvl w:val="0"/>
+                <w:numId w:val="7"/>
+              </w:numPr>
+              <w:rPr>
+                <w:rFonts w:ascii="Times New Roman" w:hAnsi="Times New Roman" w:cs="Times New Roman"/>
+              </w:rPr>
+            </w:pPr>
+            <w:r>
+              <w:rPr>
+                <w:rFonts w:ascii="Times New Roman" w:hAnsi="Times New Roman" w:cs="Times New Roman"/>
+              </w:rPr>
+              <w:t xml:space="preserve">Checked Language </w:t>
+            </w:r>
+            <w:r>
+              <w:rPr>
+                <w:rFonts w:ascii="Times New Roman" w:hAnsi="Times New Roman" w:cs="Times New Roman"/>
+              </w:rPr>
+              <w:t>C</w:t>
+            </w:r>
+            <w:r>
+              <w:rPr>
+                <w:rFonts w:ascii="Times New Roman" w:hAnsi="Times New Roman" w:cs="Times New Roman"/>
+              </w:rPr>
+              <w:t>hange model</w:t>
+            </w:r>
+          </w:p>
+          <w:p>
+            <w:pPr>
+              <w:pStyle w:val="NoSpacing"/>
+              <w:numPr>
+                <w:ilvl w:val="0"/>
+                <w:numId w:val="7"/>
+              </w:numPr>
+              <w:rPr>
+                <w:rFonts w:ascii="Times New Roman" w:hAnsi="Times New Roman" w:cs="Times New Roman"/>
+              </w:rPr>
+            </w:pPr>
+            <w:r>
+              <w:rPr>
+                <w:rFonts w:ascii="Times New Roman" w:hAnsi="Times New Roman" w:cs="Times New Roman"/>
+              </w:rPr>
+              <w:t>Comments</w:t>
+            </w:r>
+            <w:r>
+              <w:rPr>
+                <w:rFonts w:ascii="Times New Roman" w:hAnsi="Times New Roman" w:cs="Times New Roman"/>
+              </w:rPr>
+              <w:t xml:space="preserve"> from Jose</w:t>
+            </w:r>
+          </w:p>
+          <w:p>
+            <w:pPr>
+              <w:pStyle w:val="NoSpacing"/>
+              <w:numPr>
+                <w:ilvl w:val="0"/>
+                <w:numId w:val="7"/>
+              </w:numPr>
+              <w:rPr>
+                <w:rFonts w:ascii="Times New Roman" w:hAnsi="Times New Roman" w:cs="Times New Roman"/>
+              </w:rPr>
+            </w:pPr>
+            <w:r>
+              <w:rPr>
+                <w:rFonts w:ascii="Times New Roman" w:hAnsi="Times New Roman" w:cs="Times New Roman"/>
+              </w:rPr>
+              <w:t xml:space="preserve">Initial </w:t>
+            </w:r>
+            <w:r>
+              <w:rPr>
+                <w:rFonts w:ascii="Times New Roman" w:hAnsi="Times New Roman" w:cs="Times New Roman"/>
+              </w:rPr>
+              <w:t>Plan</w:t>
+            </w:r>
+          </w:p>
+          <w:p>
+            <w:pPr>
+              <w:pStyle w:val="NoSpacing"/>
+              <w:numPr>
+                <w:ilvl w:val="0"/>
+                <w:numId w:val="7"/>
+              </w:numPr>
+              <w:rPr>
+                <w:rFonts w:ascii="Times New Roman" w:hAnsi="Times New Roman" w:cs="Times New Roman"/>
+                <w:color w:val="4BACC6" w:themeColor="accent5"/>
+              </w:rPr>
+            </w:pPr>
+            <w:r>
+              <w:rPr>
+                <w:rFonts w:ascii="Times New Roman" w:hAnsi="Times New Roman" w:cs="Times New Roman"/>
+                <w:color w:val="4BACC6" w:themeColor="accent5"/>
+              </w:rPr>
+              <w:t xml:space="preserve">Started writing using </w:t>
+            </w:r>
+            <w:proofErr w:type="spellStart"/>
+            <w:r>
+              <w:rPr>
+                <w:rFonts w:ascii="Times New Roman" w:hAnsi="Times New Roman" w:cs="Times New Roman"/>
+                <w:color w:val="4BACC6" w:themeColor="accent5"/>
+              </w:rPr>
+              <w:t>WinterSim</w:t>
+            </w:r>
+            <w:proofErr w:type="spellEnd"/>
+            <w:r>
+              <w:rPr>
+                <w:rFonts w:ascii="Times New Roman" w:hAnsi="Times New Roman" w:cs="Times New Roman"/>
+                <w:color w:val="4BACC6" w:themeColor="accent5"/>
+              </w:rPr>
+              <w:t xml:space="preserve"> </w:t>
+            </w:r>
+            <w:r>
+              <w:rPr>
+                <w:rFonts w:ascii="Times New Roman" w:hAnsi="Times New Roman" w:cs="Times New Roman"/>
+                <w:color w:val="4BACC6" w:themeColor="accent5"/>
+              </w:rPr>
+              <w:t xml:space="preserve">template </w:t>
+            </w:r>
+            <w:r>
+              <w:rPr>
+                <w:rFonts w:ascii="Times New Roman" w:hAnsi="Times New Roman" w:cs="Times New Roman"/>
+                <w:color w:val="4BACC6" w:themeColor="accent5"/>
+              </w:rPr>
+              <w:t>with</w:t>
+            </w:r>
+            <w:r>
+              <w:rPr>
+                <w:rFonts w:ascii="Times New Roman" w:hAnsi="Times New Roman" w:cs="Times New Roman"/>
+                <w:color w:val="4BACC6" w:themeColor="accent5"/>
+              </w:rPr>
+              <w:t xml:space="preserve"> some papers about ABM</w:t>
+            </w:r>
+          </w:p>
+        </w:tc>
+      </w:tr>
+      <w:tr>
+        <w:trPr>
+          <w:trHeight w:val="260"/>
+          <w:jc w:val="center"/>
+        </w:trPr>
+        <w:tc>
+          <w:tcPr>
+            <w:tcW w:w="754" w:type="dxa"/>
+            <w:vAlign w:val="center"/>
+          </w:tcPr>
+          <w:p>
+            <w:pPr>
+              <w:pStyle w:val="NoSpacing"/>
+              <w:jc w:val="center"/>
+              <w:rPr>
+                <w:rFonts w:ascii="Times New Roman" w:hAnsi="Times New Roman" w:cs="Times New Roman"/>
+              </w:rPr>
+            </w:pPr>
+            <w:r>
+              <w:rPr>
+                <w:rFonts w:ascii="Times New Roman" w:hAnsi="Times New Roman" w:cs="Times New Roman"/>
+              </w:rPr>
+              <w:t>3-5</w:t>
+            </w:r>
+          </w:p>
+        </w:tc>
+        <w:tc>
+          <w:tcPr>
+            <w:tcW w:w="986" w:type="dxa"/>
+            <w:vAlign w:val="center"/>
+          </w:tcPr>
+          <w:p>
+            <w:pPr>
+              <w:pStyle w:val="NoSpacing"/>
+              <w:jc w:val="center"/>
+              <w:rPr>
+                <w:rFonts w:ascii="Times New Roman" w:hAnsi="Times New Roman" w:cs="Times New Roman"/>
+              </w:rPr>
+            </w:pPr>
+            <w:r>
+              <w:rPr>
+                <w:rFonts w:ascii="Times New Roman" w:hAnsi="Times New Roman" w:cs="Times New Roman"/>
+              </w:rPr>
+              <w:t>Fri Oct 4</w:t>
+            </w:r>
+          </w:p>
+        </w:tc>
+        <w:tc>
+          <w:tcPr>
+            <w:tcW w:w="3939" w:type="dxa"/>
+            <w:vAlign w:val="center"/>
+          </w:tcPr>
+          <w:p>
+            <w:pPr>
+              <w:pStyle w:val="NoSpacing"/>
+              <w:numPr>
+                <w:ilvl w:val="0"/>
+                <w:numId w:val="7"/>
+              </w:numPr>
+              <w:rPr>
+                <w:rFonts w:ascii="Times New Roman" w:hAnsi="Times New Roman" w:cs="Times New Roman"/>
+                <w:strike/>
+              </w:rPr>
+            </w:pPr>
+            <w:r>
+              <w:rPr>
+                <w:rFonts w:ascii="Times New Roman" w:hAnsi="Times New Roman" w:cs="Times New Roman"/>
+                <w:strike/>
+              </w:rPr>
+              <w:t>Get few similar papers</w:t>
+            </w:r>
+          </w:p>
+          <w:p>
+            <w:pPr>
+              <w:pStyle w:val="NoSpacing"/>
+              <w:numPr>
+                <w:ilvl w:val="0"/>
+                <w:numId w:val="7"/>
+              </w:numPr>
+              <w:rPr>
+                <w:rFonts w:ascii="Times New Roman" w:hAnsi="Times New Roman" w:cs="Times New Roman"/>
+                <w:strike/>
+              </w:rPr>
+            </w:pPr>
+            <w:r>
+              <w:rPr>
+                <w:rFonts w:ascii="Times New Roman" w:hAnsi="Times New Roman" w:cs="Times New Roman"/>
+                <w:strike/>
+              </w:rPr>
+              <w:t xml:space="preserve">Initial proposal for </w:t>
+            </w:r>
+            <w:proofErr w:type="spellStart"/>
+            <w:r>
+              <w:rPr>
+                <w:rFonts w:ascii="Times New Roman" w:hAnsi="Times New Roman" w:cs="Times New Roman"/>
+                <w:strike/>
+              </w:rPr>
+              <w:t>nlogo</w:t>
+            </w:r>
+            <w:proofErr w:type="spellEnd"/>
+            <w:r>
+              <w:rPr>
+                <w:rFonts w:ascii="Times New Roman" w:hAnsi="Times New Roman" w:cs="Times New Roman"/>
+                <w:strike/>
+              </w:rPr>
+              <w:t xml:space="preserve"> model adaptation</w:t>
+            </w:r>
+          </w:p>
+          <w:p>
+            <w:pPr>
+              <w:pStyle w:val="NoSpacing"/>
+              <w:numPr>
+                <w:ilvl w:val="0"/>
+                <w:numId w:val="7"/>
+              </w:numPr>
+              <w:rPr>
+                <w:rFonts w:ascii="Times New Roman" w:hAnsi="Times New Roman" w:cs="Times New Roman"/>
+                <w:color w:val="4BACC6" w:themeColor="accent5"/>
+              </w:rPr>
+            </w:pPr>
+            <w:r>
+              <w:rPr>
+                <w:rFonts w:ascii="Times New Roman" w:hAnsi="Times New Roman" w:cs="Times New Roman"/>
+                <w:color w:val="4BACC6" w:themeColor="accent5"/>
+              </w:rPr>
+              <w:t xml:space="preserve">Write </w:t>
+            </w:r>
+            <w:r>
+              <w:rPr>
+                <w:rFonts w:ascii="Times New Roman" w:hAnsi="Times New Roman" w:cs="Times New Roman"/>
+                <w:color w:val="4BACC6" w:themeColor="accent5"/>
+              </w:rPr>
+              <w:t>about methodology</w:t>
+            </w:r>
+          </w:p>
+        </w:tc>
+        <w:tc>
+          <w:tcPr>
+            <w:tcW w:w="4050" w:type="dxa"/>
+            <w:vAlign w:val="center"/>
+          </w:tcPr>
+          <w:p>
+            <w:pPr>
+              <w:pStyle w:val="NoSpacing"/>
+              <w:rPr>
+                <w:rFonts w:ascii="Times New Roman" w:hAnsi="Times New Roman" w:cs="Times New Roman"/>
+              </w:rPr>
+            </w:pPr>
+          </w:p>
+        </w:tc>
+      </w:tr>
+      <w:tr>
+        <w:trPr>
+          <w:trHeight w:val="252"/>
+          <w:jc w:val="center"/>
+        </w:trPr>
+        <w:tc>
+          <w:tcPr>
+            <w:tcW w:w="754" w:type="dxa"/>
+            <w:vAlign w:val="center"/>
+          </w:tcPr>
+          <w:p>
+            <w:pPr>
+              <w:pStyle w:val="NoSpacing"/>
+              <w:jc w:val="center"/>
+              <w:rPr>
+                <w:rFonts w:ascii="Times New Roman" w:hAnsi="Times New Roman" w:cs="Times New Roman"/>
+              </w:rPr>
+            </w:pPr>
+            <w:r>
+              <w:rPr>
+                <w:rFonts w:ascii="Times New Roman" w:hAnsi="Times New Roman" w:cs="Times New Roman"/>
+              </w:rPr>
+              <w:t>5-7</w:t>
+            </w:r>
+          </w:p>
+        </w:tc>
+        <w:tc>
+          <w:tcPr>
+            <w:tcW w:w="986" w:type="dxa"/>
+            <w:vAlign w:val="center"/>
+          </w:tcPr>
+          <w:p>
+            <w:pPr>
+              <w:pStyle w:val="NoSpacing"/>
+              <w:jc w:val="center"/>
+              <w:rPr>
+                <w:rFonts w:ascii="Times New Roman" w:hAnsi="Times New Roman" w:cs="Times New Roman"/>
+              </w:rPr>
+            </w:pPr>
+            <w:r>
+              <w:rPr>
+                <w:rFonts w:ascii="Times New Roman" w:hAnsi="Times New Roman" w:cs="Times New Roman"/>
+              </w:rPr>
+              <w:t>Thu</w:t>
+            </w:r>
+            <w:r>
+              <w:rPr>
+                <w:rFonts w:ascii="Times New Roman" w:hAnsi="Times New Roman" w:cs="Times New Roman"/>
+              </w:rPr>
+              <w:t xml:space="preserve"> </w:t>
+            </w:r>
+            <w:r>
+              <w:rPr>
+                <w:rFonts w:ascii="Times New Roman" w:hAnsi="Times New Roman" w:cs="Times New Roman"/>
+              </w:rPr>
+              <w:t>Oct 17</w:t>
+            </w:r>
+          </w:p>
+        </w:tc>
+        <w:tc>
+          <w:tcPr>
+            <w:tcW w:w="3939" w:type="dxa"/>
+            <w:vAlign w:val="center"/>
+          </w:tcPr>
+          <w:p>
+            <w:pPr>
+              <w:pStyle w:val="NoSpacing"/>
+              <w:numPr>
+                <w:ilvl w:val="0"/>
+                <w:numId w:val="7"/>
+              </w:numPr>
+              <w:rPr>
+                <w:rFonts w:ascii="Times New Roman" w:hAnsi="Times New Roman" w:cs="Times New Roman"/>
+              </w:rPr>
+            </w:pPr>
+            <w:r>
+              <w:rPr>
+                <w:rFonts w:ascii="Times New Roman" w:hAnsi="Times New Roman" w:cs="Times New Roman"/>
+              </w:rPr>
+              <w:t>Updates on model adaptation</w:t>
+            </w:r>
+          </w:p>
+          <w:p>
+            <w:pPr>
+              <w:pStyle w:val="NoSpacing"/>
+              <w:numPr>
+                <w:ilvl w:val="0"/>
+                <w:numId w:val="7"/>
+              </w:numPr>
+              <w:rPr>
+                <w:rFonts w:ascii="Times New Roman" w:hAnsi="Times New Roman" w:cs="Times New Roman"/>
+                <w:color w:val="4BACC6" w:themeColor="accent5"/>
+              </w:rPr>
+            </w:pPr>
+            <w:r>
+              <w:rPr>
+                <w:rFonts w:ascii="Times New Roman" w:hAnsi="Times New Roman" w:cs="Times New Roman"/>
+                <w:color w:val="4BACC6" w:themeColor="accent5"/>
+              </w:rPr>
+              <w:t>Edits about methodology</w:t>
+            </w:r>
+          </w:p>
+          <w:p>
+            <w:pPr>
+              <w:pStyle w:val="NoSpacing"/>
+              <w:numPr>
+                <w:ilvl w:val="0"/>
+                <w:numId w:val="7"/>
+              </w:numPr>
+              <w:rPr>
+                <w:rFonts w:ascii="Times New Roman" w:hAnsi="Times New Roman" w:cs="Times New Roman"/>
+                <w:color w:val="4BACC6" w:themeColor="accent5"/>
+              </w:rPr>
+            </w:pPr>
+            <w:r>
+              <w:rPr>
+                <w:rFonts w:ascii="Times New Roman" w:hAnsi="Times New Roman" w:cs="Times New Roman"/>
+                <w:color w:val="4BACC6" w:themeColor="accent5"/>
+              </w:rPr>
+              <w:t>Initial l</w:t>
+            </w:r>
+            <w:r>
+              <w:rPr>
+                <w:rFonts w:ascii="Times New Roman" w:hAnsi="Times New Roman" w:cs="Times New Roman"/>
+                <w:color w:val="4BACC6" w:themeColor="accent5"/>
+              </w:rPr>
+              <w:t>it. review Language</w:t>
+            </w:r>
+          </w:p>
+        </w:tc>
+        <w:tc>
+          <w:tcPr>
+            <w:tcW w:w="4050" w:type="dxa"/>
+            <w:vAlign w:val="center"/>
+          </w:tcPr>
+          <w:p>
+            <w:pPr>
+              <w:pStyle w:val="NoSpacing"/>
+              <w:rPr>
+                <w:rFonts w:ascii="Times New Roman" w:hAnsi="Times New Roman" w:cs="Times New Roman"/>
+              </w:rPr>
+            </w:pPr>
+          </w:p>
+        </w:tc>
+      </w:tr>
+      <w:tr>
+        <w:trPr>
+          <w:trHeight w:val="252"/>
+          <w:jc w:val="center"/>
+        </w:trPr>
+        <w:tc>
+          <w:tcPr>
+            <w:tcW w:w="754" w:type="dxa"/>
+            <w:vAlign w:val="center"/>
+          </w:tcPr>
+          <w:p>
+            <w:pPr>
+              <w:pStyle w:val="NoSpacing"/>
+              <w:jc w:val="center"/>
+              <w:rPr>
+                <w:rFonts w:ascii="Times New Roman" w:hAnsi="Times New Roman" w:cs="Times New Roman"/>
+              </w:rPr>
+            </w:pPr>
+            <w:r>
+              <w:rPr>
+                <w:rFonts w:ascii="Times New Roman" w:hAnsi="Times New Roman" w:cs="Times New Roman"/>
+              </w:rPr>
+              <w:t>7-9</w:t>
+            </w:r>
+          </w:p>
+        </w:tc>
+        <w:tc>
+          <w:tcPr>
+            <w:tcW w:w="986" w:type="dxa"/>
+            <w:vAlign w:val="center"/>
+          </w:tcPr>
+          <w:p>
+            <w:pPr>
+              <w:pStyle w:val="NoSpacing"/>
+              <w:jc w:val="center"/>
+              <w:rPr>
+                <w:rFonts w:ascii="Times New Roman" w:hAnsi="Times New Roman" w:cs="Times New Roman"/>
+              </w:rPr>
+            </w:pPr>
+            <w:r>
+              <w:rPr>
+                <w:rFonts w:ascii="Times New Roman" w:hAnsi="Times New Roman" w:cs="Times New Roman"/>
+              </w:rPr>
+              <w:t>Fri Nov 1</w:t>
+            </w:r>
+          </w:p>
+        </w:tc>
+        <w:tc>
+          <w:tcPr>
+            <w:tcW w:w="3939" w:type="dxa"/>
+            <w:vAlign w:val="center"/>
+          </w:tcPr>
+          <w:p>
+            <w:pPr>
+              <w:pStyle w:val="NoSpacing"/>
+              <w:numPr>
+                <w:ilvl w:val="0"/>
+                <w:numId w:val="7"/>
+              </w:numPr>
+              <w:rPr>
+                <w:rFonts w:ascii="Times New Roman" w:hAnsi="Times New Roman" w:cs="Times New Roman"/>
+                <w:color w:val="000000" w:themeColor="text1"/>
+              </w:rPr>
+            </w:pPr>
+            <w:r>
+              <w:rPr>
+                <w:rFonts w:ascii="Times New Roman" w:hAnsi="Times New Roman" w:cs="Times New Roman"/>
+                <w:color w:val="000000" w:themeColor="text1"/>
+              </w:rPr>
+              <w:t>Updates on the model</w:t>
+            </w:r>
+          </w:p>
+          <w:p>
+            <w:pPr>
+              <w:pStyle w:val="NoSpacing"/>
+              <w:numPr>
+                <w:ilvl w:val="0"/>
+                <w:numId w:val="7"/>
+              </w:numPr>
+              <w:rPr>
+                <w:rFonts w:ascii="Times New Roman" w:hAnsi="Times New Roman" w:cs="Times New Roman"/>
+                <w:color w:val="4BACC6" w:themeColor="accent5"/>
+              </w:rPr>
+            </w:pPr>
+            <w:r>
+              <w:rPr>
+                <w:rFonts w:ascii="Times New Roman" w:hAnsi="Times New Roman" w:cs="Times New Roman"/>
+                <w:color w:val="000000" w:themeColor="text1"/>
+              </w:rPr>
+              <w:t>First runs of model</w:t>
+            </w:r>
+          </w:p>
+          <w:p>
+            <w:pPr>
+              <w:pStyle w:val="NoSpacing"/>
+              <w:numPr>
+                <w:ilvl w:val="0"/>
+                <w:numId w:val="7"/>
+              </w:numPr>
+              <w:rPr>
+                <w:rFonts w:ascii="Times New Roman" w:hAnsi="Times New Roman" w:cs="Times New Roman"/>
+                <w:color w:val="4BACC6" w:themeColor="accent5"/>
+              </w:rPr>
+            </w:pPr>
+            <w:r>
+              <w:rPr>
+                <w:rFonts w:ascii="Times New Roman" w:hAnsi="Times New Roman" w:cs="Times New Roman"/>
+                <w:color w:val="4BACC6" w:themeColor="accent5"/>
+              </w:rPr>
+              <w:t>Initial l</w:t>
+            </w:r>
+            <w:r>
+              <w:rPr>
+                <w:rFonts w:ascii="Times New Roman" w:hAnsi="Times New Roman" w:cs="Times New Roman"/>
+                <w:color w:val="4BACC6" w:themeColor="accent5"/>
+              </w:rPr>
+              <w:t>it. review ABM</w:t>
+            </w:r>
+          </w:p>
+        </w:tc>
+        <w:tc>
+          <w:tcPr>
+            <w:tcW w:w="4050" w:type="dxa"/>
+            <w:vAlign w:val="center"/>
+          </w:tcPr>
+          <w:p>
+            <w:pPr>
+              <w:pStyle w:val="NoSpacing"/>
+              <w:rPr>
+                <w:rFonts w:ascii="Times New Roman" w:hAnsi="Times New Roman" w:cs="Times New Roman"/>
+              </w:rPr>
+            </w:pPr>
+          </w:p>
+        </w:tc>
+      </w:tr>
+      <w:tr>
+        <w:trPr>
+          <w:trHeight w:val="252"/>
+          <w:jc w:val="center"/>
+        </w:trPr>
+        <w:tc>
+          <w:tcPr>
+            <w:tcW w:w="754" w:type="dxa"/>
+            <w:vAlign w:val="center"/>
+          </w:tcPr>
+          <w:p>
+            <w:pPr>
+              <w:pStyle w:val="NoSpacing"/>
+              <w:jc w:val="center"/>
+              <w:rPr>
+                <w:rFonts w:ascii="Times New Roman" w:hAnsi="Times New Roman" w:cs="Times New Roman"/>
+              </w:rPr>
+            </w:pPr>
+            <w:r>
+              <w:rPr>
+                <w:rFonts w:ascii="Times New Roman" w:hAnsi="Times New Roman" w:cs="Times New Roman"/>
+              </w:rPr>
+              <w:t>9-11</w:t>
+            </w:r>
+          </w:p>
+        </w:tc>
+        <w:tc>
+          <w:tcPr>
+            <w:tcW w:w="986" w:type="dxa"/>
+            <w:vAlign w:val="center"/>
+          </w:tcPr>
+          <w:p>
+            <w:pPr>
+              <w:pStyle w:val="NoSpacing"/>
+              <w:jc w:val="center"/>
+              <w:rPr>
+                <w:rFonts w:ascii="Times New Roman" w:hAnsi="Times New Roman" w:cs="Times New Roman"/>
+              </w:rPr>
+            </w:pPr>
+            <w:r>
+              <w:rPr>
+                <w:rFonts w:ascii="Times New Roman" w:hAnsi="Times New Roman" w:cs="Times New Roman"/>
+              </w:rPr>
+              <w:t>Fri Nov 15</w:t>
+            </w:r>
+          </w:p>
+        </w:tc>
+        <w:tc>
+          <w:tcPr>
+            <w:tcW w:w="3939" w:type="dxa"/>
+            <w:vAlign w:val="center"/>
+          </w:tcPr>
+          <w:p>
+            <w:pPr>
+              <w:pStyle w:val="NoSpacing"/>
+              <w:numPr>
+                <w:ilvl w:val="0"/>
+                <w:numId w:val="7"/>
+              </w:numPr>
+              <w:rPr>
+                <w:rFonts w:ascii="Times New Roman" w:hAnsi="Times New Roman" w:cs="Times New Roman"/>
+                <w:color w:val="C00000"/>
+              </w:rPr>
+            </w:pPr>
+            <w:r>
+              <w:rPr>
+                <w:rFonts w:ascii="Times New Roman" w:hAnsi="Times New Roman" w:cs="Times New Roman"/>
+                <w:color w:val="C00000"/>
+              </w:rPr>
+              <w:t>Paper draft</w:t>
+            </w:r>
+            <w:r>
+              <w:rPr>
+                <w:rFonts w:ascii="Times New Roman" w:hAnsi="Times New Roman" w:cs="Times New Roman"/>
+                <w:color w:val="C00000"/>
+              </w:rPr>
+              <w:t>:</w:t>
+            </w:r>
+          </w:p>
+          <w:p>
+            <w:pPr>
+              <w:pStyle w:val="NoSpacing"/>
+              <w:numPr>
+                <w:ilvl w:val="0"/>
+                <w:numId w:val="7"/>
+              </w:numPr>
+              <w:rPr>
+                <w:rFonts w:ascii="Times New Roman" w:hAnsi="Times New Roman" w:cs="Times New Roman"/>
+                <w:color w:val="000000" w:themeColor="text1"/>
+              </w:rPr>
+            </w:pPr>
+            <w:r>
+              <w:rPr>
+                <w:rFonts w:ascii="Times New Roman" w:hAnsi="Times New Roman" w:cs="Times New Roman"/>
+                <w:color w:val="000000" w:themeColor="text1"/>
+              </w:rPr>
+              <w:t>First analysis of results</w:t>
+            </w:r>
+          </w:p>
+          <w:p>
+            <w:pPr>
+              <w:pStyle w:val="NoSpacing"/>
+              <w:numPr>
+                <w:ilvl w:val="0"/>
+                <w:numId w:val="7"/>
+              </w:numPr>
+              <w:rPr>
+                <w:rFonts w:ascii="Times New Roman" w:hAnsi="Times New Roman" w:cs="Times New Roman"/>
+                <w:color w:val="4BACC6" w:themeColor="accent5"/>
+              </w:rPr>
+            </w:pPr>
+            <w:r>
+              <w:rPr>
+                <w:rFonts w:ascii="Times New Roman" w:hAnsi="Times New Roman" w:cs="Times New Roman"/>
+                <w:color w:val="4BACC6" w:themeColor="accent5"/>
+              </w:rPr>
+              <w:t>Write about first analysis</w:t>
+            </w:r>
+          </w:p>
+          <w:p>
+            <w:pPr>
+              <w:pStyle w:val="NoSpacing"/>
+              <w:numPr>
+                <w:ilvl w:val="0"/>
+                <w:numId w:val="7"/>
+              </w:numPr>
+              <w:rPr>
+                <w:rFonts w:ascii="Times New Roman" w:hAnsi="Times New Roman" w:cs="Times New Roman"/>
+                <w:color w:val="4BACC6" w:themeColor="accent5"/>
+              </w:rPr>
+            </w:pPr>
+            <w:r>
+              <w:rPr>
+                <w:rFonts w:ascii="Times New Roman" w:hAnsi="Times New Roman" w:cs="Times New Roman"/>
+                <w:color w:val="4BACC6" w:themeColor="accent5"/>
+              </w:rPr>
+              <w:t>More concrete lit. review</w:t>
+            </w:r>
+            <w:r>
+              <w:rPr>
+                <w:rFonts w:ascii="Times New Roman" w:hAnsi="Times New Roman" w:cs="Times New Roman"/>
+                <w:color w:val="4BACC6" w:themeColor="accent5"/>
+              </w:rPr>
+              <w:t>s</w:t>
+            </w:r>
+          </w:p>
+          <w:p>
+            <w:pPr>
+              <w:pStyle w:val="NoSpacing"/>
+              <w:numPr>
+                <w:ilvl w:val="0"/>
+                <w:numId w:val="7"/>
+              </w:numPr>
+              <w:rPr>
+                <w:rFonts w:ascii="Times New Roman" w:hAnsi="Times New Roman" w:cs="Times New Roman"/>
+                <w:color w:val="4BACC6" w:themeColor="accent5"/>
+              </w:rPr>
+            </w:pPr>
+            <w:r>
+              <w:rPr>
+                <w:rFonts w:ascii="Times New Roman" w:hAnsi="Times New Roman" w:cs="Times New Roman"/>
+                <w:color w:val="4BACC6" w:themeColor="accent5"/>
+              </w:rPr>
+              <w:t>Write human-readable draft</w:t>
+            </w:r>
+          </w:p>
+        </w:tc>
+        <w:tc>
+          <w:tcPr>
+            <w:tcW w:w="4050" w:type="dxa"/>
+            <w:vAlign w:val="center"/>
+          </w:tcPr>
+          <w:p>
+            <w:pPr>
+              <w:pStyle w:val="NoSpacing"/>
+              <w:rPr>
+                <w:rFonts w:ascii="Times New Roman" w:hAnsi="Times New Roman" w:cs="Times New Roman"/>
+              </w:rPr>
+            </w:pPr>
+          </w:p>
+        </w:tc>
+      </w:tr>
+      <w:tr>
+        <w:trPr>
+          <w:trHeight w:val="260"/>
+          <w:jc w:val="center"/>
+        </w:trPr>
+        <w:tc>
+          <w:tcPr>
+            <w:tcW w:w="754" w:type="dxa"/>
+            <w:vAlign w:val="center"/>
+          </w:tcPr>
+          <w:p>
+            <w:pPr>
+              <w:pStyle w:val="NoSpacing"/>
+              <w:jc w:val="center"/>
+              <w:rPr>
+                <w:rFonts w:ascii="Times New Roman" w:hAnsi="Times New Roman" w:cs="Times New Roman"/>
+              </w:rPr>
+            </w:pPr>
+            <w:r>
+              <w:rPr>
+                <w:rFonts w:ascii="Times New Roman" w:hAnsi="Times New Roman" w:cs="Times New Roman"/>
+              </w:rPr>
+              <w:t>11-13</w:t>
+            </w:r>
+          </w:p>
+        </w:tc>
+        <w:tc>
+          <w:tcPr>
+            <w:tcW w:w="986" w:type="dxa"/>
+            <w:vAlign w:val="center"/>
+          </w:tcPr>
+          <w:p>
+            <w:pPr>
+              <w:pStyle w:val="NoSpacing"/>
+              <w:jc w:val="center"/>
+              <w:rPr>
+                <w:rFonts w:ascii="Times New Roman" w:hAnsi="Times New Roman" w:cs="Times New Roman"/>
+              </w:rPr>
+            </w:pPr>
+            <w:r>
+              <w:rPr>
+                <w:rFonts w:ascii="Times New Roman" w:hAnsi="Times New Roman" w:cs="Times New Roman"/>
+              </w:rPr>
+              <w:t>Fri Dec 6</w:t>
+            </w:r>
+          </w:p>
+        </w:tc>
+        <w:tc>
+          <w:tcPr>
+            <w:tcW w:w="3939" w:type="dxa"/>
+            <w:vAlign w:val="center"/>
+          </w:tcPr>
+          <w:p>
+            <w:pPr>
+              <w:pStyle w:val="NoSpacing"/>
+              <w:numPr>
+                <w:ilvl w:val="0"/>
+                <w:numId w:val="7"/>
+              </w:numPr>
+              <w:rPr>
+                <w:rFonts w:ascii="Times New Roman" w:hAnsi="Times New Roman" w:cs="Times New Roman"/>
+              </w:rPr>
+            </w:pPr>
+            <w:r>
+              <w:rPr>
+                <w:rFonts w:ascii="Times New Roman" w:hAnsi="Times New Roman" w:cs="Times New Roman"/>
+              </w:rPr>
+              <w:t>Analysis of results</w:t>
+            </w:r>
+          </w:p>
+        </w:tc>
+        <w:tc>
+          <w:tcPr>
+            <w:tcW w:w="4050" w:type="dxa"/>
+            <w:vAlign w:val="center"/>
+          </w:tcPr>
+          <w:p>
+            <w:pPr>
+              <w:pStyle w:val="NoSpacing"/>
+              <w:rPr>
+                <w:rFonts w:ascii="Times New Roman" w:hAnsi="Times New Roman" w:cs="Times New Roman"/>
+              </w:rPr>
+            </w:pPr>
+          </w:p>
+        </w:tc>
+      </w:tr>
+    </w:tbl>
+    <w:p>
+      <w:pPr>
+        <w:pStyle w:val="NoSpacing"/>
+        <w:jc w:val="both"/>
+        <w:rPr>
+          <w:rFonts w:ascii="Times New Roman" w:hAnsi="Times New Roman" w:cs="Times New Roman"/>
+          <w:sz w:val="24"/>
+          <w:szCs w:val="24"/>
+        </w:rPr>
+      </w:pPr>
     </w:p>
     <w:sectPr>
       <w:pgSz w:w="12240" w:h="15840"/>
@@ -969,6 +2038,213 @@
     </w:lvl>
   </w:abstractNum>
   <w:abstractNum w:abstractNumId="2" w15:restartNumberingAfterBreak="0">
+    <w:nsid w:val="1A8F27A4"/>
+    <w:multiLevelType w:val="hybridMultilevel"/>
+    <w:tmpl w:val="128AB25C"/>
+    <w:lvl w:ilvl="0" w:tplc="04090001">
+      <w:start w:val="1"/>
+      <w:numFmt w:val="bullet"/>
+      <w:lvlText w:val=""/>
+      <w:lvlJc w:val="left"/>
+      <w:pPr>
+        <w:ind w:left="360" w:hanging="360"/>
+      </w:pPr>
+      <w:rPr>
+        <w:rFonts w:ascii="Symbol" w:hAnsi="Symbol" w:hint="default"/>
+      </w:rPr>
+    </w:lvl>
+    <w:lvl w:ilvl="1" w:tplc="FFFFFFFF" w:tentative="1">
+      <w:start w:val="1"/>
+      <w:numFmt w:val="lowerLetter"/>
+      <w:lvlText w:val="%2."/>
+      <w:lvlJc w:val="left"/>
+      <w:pPr>
+        <w:ind w:left="1080" w:hanging="360"/>
+      </w:pPr>
+    </w:lvl>
+    <w:lvl w:ilvl="2" w:tplc="FFFFFFFF" w:tentative="1">
+      <w:start w:val="1"/>
+      <w:numFmt w:val="lowerRoman"/>
+      <w:lvlText w:val="%3."/>
+      <w:lvlJc w:val="right"/>
+      <w:pPr>
+        <w:ind w:left="1800" w:hanging="180"/>
+      </w:pPr>
+    </w:lvl>
+    <w:lvl w:ilvl="3" w:tplc="FFFFFFFF" w:tentative="1">
+      <w:start w:val="1"/>
+      <w:numFmt w:val="decimal"/>
+      <w:lvlText w:val="%4."/>
+      <w:lvlJc w:val="left"/>
+      <w:pPr>
+        <w:ind w:left="2520" w:hanging="360"/>
+      </w:pPr>
+    </w:lvl>
+    <w:lvl w:ilvl="4" w:tplc="FFFFFFFF" w:tentative="1">
+      <w:start w:val="1"/>
+      <w:numFmt w:val="lowerLetter"/>
+      <w:lvlText w:val="%5."/>
+      <w:lvlJc w:val="left"/>
+      <w:pPr>
+        <w:ind w:left="3240" w:hanging="360"/>
+      </w:pPr>
+    </w:lvl>
+    <w:lvl w:ilvl="5" w:tplc="FFFFFFFF" w:tentative="1">
+      <w:start w:val="1"/>
+      <w:numFmt w:val="lowerRoman"/>
+      <w:lvlText w:val="%6."/>
+      <w:lvlJc w:val="right"/>
+      <w:pPr>
+        <w:ind w:left="3960" w:hanging="180"/>
+      </w:pPr>
+    </w:lvl>
+    <w:lvl w:ilvl="6" w:tplc="FFFFFFFF" w:tentative="1">
+      <w:start w:val="1"/>
+      <w:numFmt w:val="decimal"/>
+      <w:lvlText w:val="%7."/>
+      <w:lvlJc w:val="left"/>
+      <w:pPr>
+        <w:ind w:left="4680" w:hanging="360"/>
+      </w:pPr>
+    </w:lvl>
+    <w:lvl w:ilvl="7" w:tplc="FFFFFFFF" w:tentative="1">
+      <w:start w:val="1"/>
+      <w:numFmt w:val="lowerLetter"/>
+      <w:lvlText w:val="%8."/>
+      <w:lvlJc w:val="left"/>
+      <w:pPr>
+        <w:ind w:left="5400" w:hanging="360"/>
+      </w:pPr>
+    </w:lvl>
+    <w:lvl w:ilvl="8" w:tplc="FFFFFFFF" w:tentative="1">
+      <w:start w:val="1"/>
+      <w:numFmt w:val="lowerRoman"/>
+      <w:lvlText w:val="%9."/>
+      <w:lvlJc w:val="right"/>
+      <w:pPr>
+        <w:ind w:left="6120" w:hanging="180"/>
+      </w:pPr>
+    </w:lvl>
+  </w:abstractNum>
+  <w:abstractNum w:abstractNumId="3" w15:restartNumberingAfterBreak="0">
+    <w:nsid w:val="35AF3712"/>
+    <w:multiLevelType w:val="multilevel"/>
+    <w:tmpl w:val="657C9E30"/>
+    <w:styleLink w:val="Test"/>
+    <w:lvl w:ilvl="0">
+      <w:start w:val="1"/>
+      <w:numFmt w:val="bullet"/>
+      <w:lvlText w:val="o"/>
+      <w:lvlJc w:val="left"/>
+      <w:pPr>
+        <w:ind w:left="216" w:hanging="216"/>
+      </w:pPr>
+      <w:rPr>
+        <w:rFonts w:ascii="Courier New" w:hAnsi="Courier New" w:hint="default"/>
+        <w:color w:val="000000" w:themeColor="text1"/>
+        <w:sz w:val="16"/>
+      </w:rPr>
+    </w:lvl>
+    <w:lvl w:ilvl="1">
+      <w:start w:val="1"/>
+      <w:numFmt w:val="bullet"/>
+      <w:lvlText w:val="o"/>
+      <w:lvlJc w:val="left"/>
+      <w:pPr>
+        <w:ind w:left="1080" w:hanging="360"/>
+      </w:pPr>
+      <w:rPr>
+        <w:rFonts w:ascii="Courier New" w:hAnsi="Courier New" w:cs="Courier New" w:hint="default"/>
+        <w:sz w:val="16"/>
+      </w:rPr>
+    </w:lvl>
+    <w:lvl w:ilvl="2">
+      <w:start w:val="1"/>
+      <w:numFmt w:val="bullet"/>
+      <w:lvlText w:val=""/>
+      <w:lvlJc w:val="left"/>
+      <w:pPr>
+        <w:ind w:left="2520" w:hanging="360"/>
+      </w:pPr>
+      <w:rPr>
+        <w:rFonts w:ascii="Wingdings" w:hAnsi="Wingdings" w:hint="default"/>
+        <w:sz w:val="16"/>
+      </w:rPr>
+    </w:lvl>
+    <w:lvl w:ilvl="3">
+      <w:start w:val="1"/>
+      <w:numFmt w:val="bullet"/>
+      <w:lvlText w:val=""/>
+      <w:lvlJc w:val="left"/>
+      <w:pPr>
+        <w:ind w:left="2520" w:hanging="360"/>
+      </w:pPr>
+      <w:rPr>
+        <w:rFonts w:ascii="Symbol" w:hAnsi="Symbol" w:hint="default"/>
+      </w:rPr>
+    </w:lvl>
+    <w:lvl w:ilvl="4">
+      <w:start w:val="1"/>
+      <w:numFmt w:val="bullet"/>
+      <w:lvlText w:val="o"/>
+      <w:lvlJc w:val="left"/>
+      <w:pPr>
+        <w:ind w:left="3240" w:hanging="360"/>
+      </w:pPr>
+      <w:rPr>
+        <w:rFonts w:ascii="Courier New" w:hAnsi="Courier New" w:cs="Courier New" w:hint="default"/>
+      </w:rPr>
+    </w:lvl>
+    <w:lvl w:ilvl="5">
+      <w:start w:val="1"/>
+      <w:numFmt w:val="bullet"/>
+      <w:lvlText w:val=""/>
+      <w:lvlJc w:val="left"/>
+      <w:pPr>
+        <w:ind w:left="3960" w:hanging="360"/>
+      </w:pPr>
+      <w:rPr>
+        <w:rFonts w:ascii="Wingdings" w:hAnsi="Wingdings" w:hint="default"/>
+      </w:rPr>
+    </w:lvl>
+    <w:lvl w:ilvl="6">
+      <w:start w:val="1"/>
+      <w:numFmt w:val="bullet"/>
+      <w:lvlText w:val=""/>
+      <w:lvlJc w:val="left"/>
+      <w:pPr>
+        <w:ind w:left="4680" w:hanging="360"/>
+      </w:pPr>
+      <w:rPr>
+        <w:rFonts w:ascii="Symbol" w:hAnsi="Symbol" w:hint="default"/>
+      </w:rPr>
+    </w:lvl>
+    <w:lvl w:ilvl="7">
+      <w:start w:val="1"/>
+      <w:numFmt w:val="bullet"/>
+      <w:lvlText w:val="o"/>
+      <w:lvlJc w:val="left"/>
+      <w:pPr>
+        <w:ind w:left="5400" w:hanging="360"/>
+      </w:pPr>
+      <w:rPr>
+        <w:rFonts w:ascii="Courier New" w:hAnsi="Courier New" w:cs="Courier New" w:hint="default"/>
+      </w:rPr>
+    </w:lvl>
+    <w:lvl w:ilvl="8">
+      <w:start w:val="1"/>
+      <w:numFmt w:val="bullet"/>
+      <w:lvlText w:val=""/>
+      <w:lvlJc w:val="left"/>
+      <w:pPr>
+        <w:ind w:left="6120" w:hanging="360"/>
+      </w:pPr>
+      <w:rPr>
+        <w:rFonts w:ascii="Wingdings" w:hAnsi="Wingdings" w:hint="default"/>
+      </w:rPr>
+    </w:lvl>
+  </w:abstractNum>
+  <w:abstractNum w:abstractNumId="4" w15:restartNumberingAfterBreak="0">
     <w:nsid w:val="3BFA2F79"/>
     <w:multiLevelType w:val="hybridMultilevel"/>
     <w:tmpl w:val="00622E44"/>
@@ -1054,7 +2330,214 @@
       </w:pPr>
     </w:lvl>
   </w:abstractNum>
-  <w:abstractNum w:abstractNumId="3" w15:restartNumberingAfterBreak="0">
+  <w:abstractNum w:abstractNumId="5" w15:restartNumberingAfterBreak="0">
+    <w:nsid w:val="555D0671"/>
+    <w:multiLevelType w:val="hybridMultilevel"/>
+    <w:tmpl w:val="1BE81CFA"/>
+    <w:lvl w:ilvl="0" w:tplc="41747F8E">
+      <w:start w:val="1"/>
+      <w:numFmt w:val="bullet"/>
+      <w:lvlText w:val="o"/>
+      <w:lvlJc w:val="left"/>
+      <w:pPr>
+        <w:ind w:left="216" w:hanging="216"/>
+      </w:pPr>
+      <w:rPr>
+        <w:rFonts w:ascii="Courier New" w:hAnsi="Courier New" w:hint="default"/>
+        <w:color w:val="000000" w:themeColor="text1"/>
+        <w:sz w:val="16"/>
+      </w:rPr>
+    </w:lvl>
+    <w:lvl w:ilvl="1" w:tplc="04090003">
+      <w:start w:val="1"/>
+      <w:numFmt w:val="bullet"/>
+      <w:lvlText w:val="o"/>
+      <w:lvlJc w:val="left"/>
+      <w:pPr>
+        <w:ind w:left="450" w:hanging="360"/>
+      </w:pPr>
+      <w:rPr>
+        <w:rFonts w:ascii="Courier New" w:hAnsi="Courier New" w:cs="Courier New" w:hint="default"/>
+      </w:rPr>
+    </w:lvl>
+    <w:lvl w:ilvl="2" w:tplc="04090005" w:tentative="1">
+      <w:start w:val="1"/>
+      <w:numFmt w:val="bullet"/>
+      <w:lvlText w:val=""/>
+      <w:lvlJc w:val="left"/>
+      <w:pPr>
+        <w:ind w:left="1800" w:hanging="360"/>
+      </w:pPr>
+      <w:rPr>
+        <w:rFonts w:ascii="Wingdings" w:hAnsi="Wingdings" w:hint="default"/>
+      </w:rPr>
+    </w:lvl>
+    <w:lvl w:ilvl="3" w:tplc="04090001" w:tentative="1">
+      <w:start w:val="1"/>
+      <w:numFmt w:val="bullet"/>
+      <w:lvlText w:val=""/>
+      <w:lvlJc w:val="left"/>
+      <w:pPr>
+        <w:ind w:left="2520" w:hanging="360"/>
+      </w:pPr>
+      <w:rPr>
+        <w:rFonts w:ascii="Symbol" w:hAnsi="Symbol" w:hint="default"/>
+      </w:rPr>
+    </w:lvl>
+    <w:lvl w:ilvl="4" w:tplc="04090003" w:tentative="1">
+      <w:start w:val="1"/>
+      <w:numFmt w:val="bullet"/>
+      <w:lvlText w:val="o"/>
+      <w:lvlJc w:val="left"/>
+      <w:pPr>
+        <w:ind w:left="3240" w:hanging="360"/>
+      </w:pPr>
+      <w:rPr>
+        <w:rFonts w:ascii="Courier New" w:hAnsi="Courier New" w:cs="Courier New" w:hint="default"/>
+      </w:rPr>
+    </w:lvl>
+    <w:lvl w:ilvl="5" w:tplc="04090005" w:tentative="1">
+      <w:start w:val="1"/>
+      <w:numFmt w:val="bullet"/>
+      <w:lvlText w:val=""/>
+      <w:lvlJc w:val="left"/>
+      <w:pPr>
+        <w:ind w:left="3960" w:hanging="360"/>
+      </w:pPr>
+      <w:rPr>
+        <w:rFonts w:ascii="Wingdings" w:hAnsi="Wingdings" w:hint="default"/>
+      </w:rPr>
+    </w:lvl>
+    <w:lvl w:ilvl="6" w:tplc="04090001" w:tentative="1">
+      <w:start w:val="1"/>
+      <w:numFmt w:val="bullet"/>
+      <w:lvlText w:val=""/>
+      <w:lvlJc w:val="left"/>
+      <w:pPr>
+        <w:ind w:left="4680" w:hanging="360"/>
+      </w:pPr>
+      <w:rPr>
+        <w:rFonts w:ascii="Symbol" w:hAnsi="Symbol" w:hint="default"/>
+      </w:rPr>
+    </w:lvl>
+    <w:lvl w:ilvl="7" w:tplc="04090003" w:tentative="1">
+      <w:start w:val="1"/>
+      <w:numFmt w:val="bullet"/>
+      <w:lvlText w:val="o"/>
+      <w:lvlJc w:val="left"/>
+      <w:pPr>
+        <w:ind w:left="5400" w:hanging="360"/>
+      </w:pPr>
+      <w:rPr>
+        <w:rFonts w:ascii="Courier New" w:hAnsi="Courier New" w:cs="Courier New" w:hint="default"/>
+      </w:rPr>
+    </w:lvl>
+    <w:lvl w:ilvl="8" w:tplc="04090005" w:tentative="1">
+      <w:start w:val="1"/>
+      <w:numFmt w:val="bullet"/>
+      <w:lvlText w:val=""/>
+      <w:lvlJc w:val="left"/>
+      <w:pPr>
+        <w:ind w:left="6120" w:hanging="360"/>
+      </w:pPr>
+      <w:rPr>
+        <w:rFonts w:ascii="Wingdings" w:hAnsi="Wingdings" w:hint="default"/>
+      </w:rPr>
+    </w:lvl>
+  </w:abstractNum>
+  <w:abstractNum w:abstractNumId="6" w15:restartNumberingAfterBreak="0">
+    <w:nsid w:val="6476534B"/>
+    <w:multiLevelType w:val="multilevel"/>
+    <w:tmpl w:val="657C9E30"/>
+    <w:numStyleLink w:val="Test"/>
+  </w:abstractNum>
+  <w:abstractNum w:abstractNumId="7" w15:restartNumberingAfterBreak="0">
+    <w:nsid w:val="692B5E25"/>
+    <w:multiLevelType w:val="hybridMultilevel"/>
+    <w:tmpl w:val="A546D8EA"/>
+    <w:lvl w:ilvl="0" w:tplc="0409000F">
+      <w:start w:val="1"/>
+      <w:numFmt w:val="decimal"/>
+      <w:lvlText w:val="%1."/>
+      <w:lvlJc w:val="left"/>
+      <w:pPr>
+        <w:ind w:left="360" w:hanging="360"/>
+      </w:pPr>
+    </w:lvl>
+    <w:lvl w:ilvl="1" w:tplc="04090019" w:tentative="1">
+      <w:start w:val="1"/>
+      <w:numFmt w:val="lowerLetter"/>
+      <w:lvlText w:val="%2."/>
+      <w:lvlJc w:val="left"/>
+      <w:pPr>
+        <w:ind w:left="1080" w:hanging="360"/>
+      </w:pPr>
+    </w:lvl>
+    <w:lvl w:ilvl="2" w:tplc="0409001B" w:tentative="1">
+      <w:start w:val="1"/>
+      <w:numFmt w:val="lowerRoman"/>
+      <w:lvlText w:val="%3."/>
+      <w:lvlJc w:val="right"/>
+      <w:pPr>
+        <w:ind w:left="1800" w:hanging="180"/>
+      </w:pPr>
+    </w:lvl>
+    <w:lvl w:ilvl="3" w:tplc="0409000F" w:tentative="1">
+      <w:start w:val="1"/>
+      <w:numFmt w:val="decimal"/>
+      <w:lvlText w:val="%4."/>
+      <w:lvlJc w:val="left"/>
+      <w:pPr>
+        <w:ind w:left="2520" w:hanging="360"/>
+      </w:pPr>
+    </w:lvl>
+    <w:lvl w:ilvl="4" w:tplc="04090019" w:tentative="1">
+      <w:start w:val="1"/>
+      <w:numFmt w:val="lowerLetter"/>
+      <w:lvlText w:val="%5."/>
+      <w:lvlJc w:val="left"/>
+      <w:pPr>
+        <w:ind w:left="3240" w:hanging="360"/>
+      </w:pPr>
+    </w:lvl>
+    <w:lvl w:ilvl="5" w:tplc="0409001B" w:tentative="1">
+      <w:start w:val="1"/>
+      <w:numFmt w:val="lowerRoman"/>
+      <w:lvlText w:val="%6."/>
+      <w:lvlJc w:val="right"/>
+      <w:pPr>
+        <w:ind w:left="3960" w:hanging="180"/>
+      </w:pPr>
+    </w:lvl>
+    <w:lvl w:ilvl="6" w:tplc="0409000F" w:tentative="1">
+      <w:start w:val="1"/>
+      <w:numFmt w:val="decimal"/>
+      <w:lvlText w:val="%7."/>
+      <w:lvlJc w:val="left"/>
+      <w:pPr>
+        <w:ind w:left="4680" w:hanging="360"/>
+      </w:pPr>
+    </w:lvl>
+    <w:lvl w:ilvl="7" w:tplc="04090019" w:tentative="1">
+      <w:start w:val="1"/>
+      <w:numFmt w:val="lowerLetter"/>
+      <w:lvlText w:val="%8."/>
+      <w:lvlJc w:val="left"/>
+      <w:pPr>
+        <w:ind w:left="5400" w:hanging="360"/>
+      </w:pPr>
+    </w:lvl>
+    <w:lvl w:ilvl="8" w:tplc="0409001B" w:tentative="1">
+      <w:start w:val="1"/>
+      <w:numFmt w:val="lowerRoman"/>
+      <w:lvlText w:val="%9."/>
+      <w:lvlJc w:val="right"/>
+      <w:pPr>
+        <w:ind w:left="6120" w:hanging="180"/>
+      </w:pPr>
+    </w:lvl>
+  </w:abstractNum>
+  <w:abstractNum w:abstractNumId="8" w15:restartNumberingAfterBreak="0">
     <w:nsid w:val="778C13F4"/>
     <w:multiLevelType w:val="hybridMultilevel"/>
     <w:tmpl w:val="60422C6E"/>
@@ -1171,13 +2654,28 @@
     <w:abstractNumId w:val="1"/>
   </w:num>
   <w:num w:numId="2" w16cid:durableId="628632178">
-    <w:abstractNumId w:val="2"/>
+    <w:abstractNumId w:val="4"/>
   </w:num>
   <w:num w:numId="3" w16cid:durableId="2098400717">
-    <w:abstractNumId w:val="3"/>
+    <w:abstractNumId w:val="8"/>
   </w:num>
   <w:num w:numId="4" w16cid:durableId="261960894">
     <w:abstractNumId w:val="0"/>
+  </w:num>
+  <w:num w:numId="5" w16cid:durableId="686760233">
+    <w:abstractNumId w:val="7"/>
+  </w:num>
+  <w:num w:numId="6" w16cid:durableId="104816037">
+    <w:abstractNumId w:val="2"/>
+  </w:num>
+  <w:num w:numId="7" w16cid:durableId="128939905">
+    <w:abstractNumId w:val="5"/>
+  </w:num>
+  <w:num w:numId="8" w16cid:durableId="1578588251">
+    <w:abstractNumId w:val="3"/>
+  </w:num>
+  <w:num w:numId="9" w16cid:durableId="1918710716">
+    <w:abstractNumId w:val="6"/>
   </w:num>
 </w:numbering>
 </file>
@@ -2050,6 +3548,35 @@
       <w:spacing w:after="0" w:line="240" w:lineRule="auto"/>
     </w:pPr>
   </w:style>
+  <w:style w:type="table" w:styleId="TableGrid">
+    <w:name w:val="Table Grid"/>
+    <w:basedOn w:val="TableNormal"/>
+    <w:uiPriority w:val="59"/>
+    <w:rsid w:val="00B72318"/>
+    <w:pPr>
+      <w:spacing w:after="0" w:line="240" w:lineRule="auto"/>
+    </w:pPr>
+    <w:tblPr>
+      <w:tblBorders>
+        <w:top w:val="single" w:sz="4" w:space="0" w:color="auto"/>
+        <w:left w:val="single" w:sz="4" w:space="0" w:color="auto"/>
+        <w:bottom w:val="single" w:sz="4" w:space="0" w:color="auto"/>
+        <w:right w:val="single" w:sz="4" w:space="0" w:color="auto"/>
+        <w:insideH w:val="single" w:sz="4" w:space="0" w:color="auto"/>
+        <w:insideV w:val="single" w:sz="4" w:space="0" w:color="auto"/>
+      </w:tblBorders>
+    </w:tblPr>
+  </w:style>
+  <w:style w:type="numbering" w:customStyle="1" w:styleId="Test">
+    <w:name w:val="Test"/>
+    <w:uiPriority w:val="99"/>
+    <w:rsid w:val="00864C06"/>
+    <w:pPr>
+      <w:numPr>
+        <w:numId w:val="8"/>
+      </w:numPr>
+    </w:pPr>
+  </w:style>
 </w:styles>
 </file>
 

</xml_diff>